<commit_message>
added lit review and slides
</commit_message>
<xml_diff>
--- a/drafts/Part 1.docx
+++ b/drafts/Part 1.docx
@@ -526,14 +526,13 @@
         </w:rPr>
         <w:t>The dataset is comprised of daily city level data on gun incident with number of casualties and injuries between 2014 and 2021, compiled by the Gun Violence Archive, as well as daily</w:t>
       </w:r>
-    </w:p>
-    <w:p>
-      <w:pPr>
-        <w:rPr>
-          <w:sz w:val="22"/>
-          <w:szCs w:val="22"/>
-        </w:rPr>
-      </w:pPr>
+      <w:r>
+        <w:rPr>
+          <w:sz w:val="22"/>
+          <w:szCs w:val="22"/>
+        </w:rPr>
+        <w:t xml:space="preserve"> </w:t>
+      </w:r>
       <w:r>
         <w:rPr>
           <w:sz w:val="22"/>
@@ -596,16 +595,6 @@
     <w:p>
       <w:pPr>
         <w:rPr>
-          <w:b/>
-          <w:bCs/>
-          <w:sz w:val="22"/>
-          <w:szCs w:val="22"/>
-        </w:rPr>
-      </w:pPr>
-    </w:p>
-    <w:p>
-      <w:pPr>
-        <w:rPr>
           <w:i/>
           <w:iCs/>
           <w:sz w:val="22"/>
@@ -646,7 +635,37 @@
           <w:sz w:val="22"/>
           <w:szCs w:val="22"/>
         </w:rPr>
-        <w:t xml:space="preserve"> and according to a common study by the Healthcare Cost and Utilization Project, the CDC and Everytown Research, the yearly economic cost of gun violence is estimated at $280 billion dollars (with $3.5 billion of medical costs alone, and an estimated 214.2 billion loss in “intangible loss of victims and survivors due to either a life cut short or a person permanently disabled by gun violence”). These economic costs vary </w:t>
+        <w:t xml:space="preserve"> and according to a common study by the Healthcare Cost and Utilization Project, the CDC and Everytown Research, the yearly economic cost of gun violence is estimated at $280 billion dollars (with $3.5 billion of medical costs alone, and an estimated 214.2 billion loss in “intangible loss of victims and survivors due to either a life cut short or a person permanently disabled by gun violence”). These economic costs vary highly depending on states</w:t>
+      </w:r>
+      <w:r>
+        <w:rPr>
+          <w:sz w:val="22"/>
+          <w:szCs w:val="22"/>
+        </w:rPr>
+        <w:t>, with southern states being hit the most (</w:t>
+      </w:r>
+      <w:r>
+        <w:rPr>
+          <w:i/>
+          <w:iCs/>
+          <w:sz w:val="22"/>
+          <w:szCs w:val="22"/>
+        </w:rPr>
+        <w:t>Figure 2</w:t>
+      </w:r>
+      <w:r>
+        <w:rPr>
+          <w:sz w:val="22"/>
+          <w:szCs w:val="22"/>
+        </w:rPr>
+        <w:t>)</w:t>
+      </w:r>
+      <w:r>
+        <w:rPr>
+          <w:sz w:val="22"/>
+          <w:szCs w:val="22"/>
+        </w:rPr>
+        <w:t xml:space="preserve">. More specifically, gun violence has been shown to have significant sociological and psychological detrimental impacts, most </w:t>
       </w:r>
       <w:r>
         <w:rPr>
@@ -654,37 +673,7 @@
           <w:szCs w:val="22"/>
         </w:rPr>
         <w:lastRenderedPageBreak/>
-        <w:t>highly depending on states</w:t>
-      </w:r>
-      <w:r>
-        <w:rPr>
-          <w:sz w:val="22"/>
-          <w:szCs w:val="22"/>
-        </w:rPr>
-        <w:t>, with southern states being hit the most (</w:t>
-      </w:r>
-      <w:r>
-        <w:rPr>
-          <w:i/>
-          <w:iCs/>
-          <w:sz w:val="22"/>
-          <w:szCs w:val="22"/>
-        </w:rPr>
-        <w:t>Figure 2</w:t>
-      </w:r>
-      <w:r>
-        <w:rPr>
-          <w:sz w:val="22"/>
-          <w:szCs w:val="22"/>
-        </w:rPr>
-        <w:t>)</w:t>
-      </w:r>
-      <w:r>
-        <w:rPr>
-          <w:sz w:val="22"/>
-          <w:szCs w:val="22"/>
-        </w:rPr>
-        <w:t>. More specifically, gun violence has been shown to have significant sociological and psychological detrimental impacts, most notably on children, community wellbeing, and often on multiple generations</w:t>
+        <w:t>notably on children, community wellbeing, and often on multiple generations</w:t>
       </w:r>
       <w:r>
         <w:rPr>
@@ -1573,101 +1562,94 @@
           <w:sz w:val="22"/>
           <w:szCs w:val="22"/>
         </w:rPr>
-        <w:t xml:space="preserve"> et al., proving that out of 89 </w:t>
-      </w:r>
-      <w:r>
-        <w:rPr>
+        <w:t xml:space="preserve"> et al., proving that out of 89 mass shooters between </w:t>
+      </w:r>
+      <w:r>
+        <w:rPr>
+          <w:sz w:val="22"/>
+          <w:szCs w:val="22"/>
+        </w:rPr>
+        <w:t>2014 and 2017,</w:t>
+      </w:r>
+      <w:r>
+        <w:rPr>
+          <w:sz w:val="22"/>
+          <w:szCs w:val="22"/>
+        </w:rPr>
+        <w:t xml:space="preserve"> </w:t>
+      </w:r>
+      <w:r>
+        <w:rPr>
+          <w:sz w:val="22"/>
+          <w:szCs w:val="22"/>
+        </w:rPr>
+        <w:t xml:space="preserve">28 were suspected of domestic violence with 61% had been accused or convicted for domestic violence </w:t>
+      </w:r>
+      <w:r>
+        <w:rPr>
+          <w:sz w:val="22"/>
+          <w:szCs w:val="22"/>
+        </w:rPr>
+        <w:t>(</w:t>
+      </w:r>
+      <w:proofErr w:type="spellStart"/>
+      <w:r>
+        <w:rPr>
+          <w:sz w:val="22"/>
+          <w:szCs w:val="22"/>
+        </w:rPr>
+        <w:t>Zeoli</w:t>
+      </w:r>
+      <w:proofErr w:type="spellEnd"/>
+      <w:r>
+        <w:rPr>
+          <w:sz w:val="22"/>
+          <w:szCs w:val="22"/>
+        </w:rPr>
+        <w:t xml:space="preserve"> &amp; </w:t>
+      </w:r>
+      <w:proofErr w:type="spellStart"/>
+      <w:r>
+        <w:rPr>
+          <w:sz w:val="22"/>
+          <w:szCs w:val="22"/>
+        </w:rPr>
+        <w:t>Paruk</w:t>
+      </w:r>
+      <w:proofErr w:type="spellEnd"/>
+      <w:r>
+        <w:rPr>
+          <w:sz w:val="22"/>
+          <w:szCs w:val="22"/>
+        </w:rPr>
+        <w:t>, 2020)</w:t>
+      </w:r>
+    </w:p>
+    <w:p>
+      <w:pPr>
+        <w:rPr>
+          <w:sz w:val="22"/>
+          <w:szCs w:val="22"/>
+        </w:rPr>
+      </w:pPr>
+    </w:p>
+    <w:p>
+      <w:pPr>
+        <w:rPr>
+          <w:i/>
+          <w:iCs/>
+          <w:sz w:val="22"/>
+          <w:szCs w:val="22"/>
+        </w:rPr>
+      </w:pPr>
+      <w:r>
+        <w:rPr>
+          <w:i/>
+          <w:iCs/>
           <w:sz w:val="22"/>
           <w:szCs w:val="22"/>
         </w:rPr>
         <w:lastRenderedPageBreak/>
-        <w:t xml:space="preserve">mass shooters between </w:t>
-      </w:r>
-      <w:r>
-        <w:rPr>
-          <w:sz w:val="22"/>
-          <w:szCs w:val="22"/>
-        </w:rPr>
-        <w:t>2014 and 2017,</w:t>
-      </w:r>
-      <w:r>
-        <w:rPr>
-          <w:sz w:val="22"/>
-          <w:szCs w:val="22"/>
-        </w:rPr>
-        <w:t xml:space="preserve"> </w:t>
-      </w:r>
-      <w:r>
-        <w:rPr>
-          <w:sz w:val="22"/>
-          <w:szCs w:val="22"/>
-        </w:rPr>
-        <w:t xml:space="preserve">28 were suspected of domestic violence with 61% had been accused or convicted for domestic violence </w:t>
-      </w:r>
-      <w:r>
-        <w:rPr>
-          <w:sz w:val="22"/>
-          <w:szCs w:val="22"/>
-        </w:rPr>
-        <w:t>(</w:t>
-      </w:r>
-      <w:proofErr w:type="spellStart"/>
-      <w:r>
-        <w:rPr>
-          <w:sz w:val="22"/>
-          <w:szCs w:val="22"/>
-        </w:rPr>
-        <w:t>Zeoli</w:t>
-      </w:r>
-      <w:proofErr w:type="spellEnd"/>
-      <w:r>
-        <w:rPr>
-          <w:sz w:val="22"/>
-          <w:szCs w:val="22"/>
-        </w:rPr>
-        <w:t xml:space="preserve"> &amp; </w:t>
-      </w:r>
-      <w:proofErr w:type="spellStart"/>
-      <w:r>
-        <w:rPr>
-          <w:sz w:val="22"/>
-          <w:szCs w:val="22"/>
-        </w:rPr>
-        <w:t>Paruk</w:t>
-      </w:r>
-      <w:proofErr w:type="spellEnd"/>
-      <w:r>
-        <w:rPr>
-          <w:sz w:val="22"/>
-          <w:szCs w:val="22"/>
-        </w:rPr>
-        <w:t>, 2020)</w:t>
-      </w:r>
-    </w:p>
-    <w:p>
-      <w:pPr>
-        <w:rPr>
-          <w:sz w:val="22"/>
-          <w:szCs w:val="22"/>
-        </w:rPr>
-      </w:pPr>
-    </w:p>
-    <w:p>
-      <w:pPr>
-        <w:rPr>
-          <w:i/>
-          <w:iCs/>
-          <w:sz w:val="22"/>
-          <w:szCs w:val="22"/>
-        </w:rPr>
-      </w:pPr>
-      <w:r>
-        <w:rPr>
-          <w:i/>
-          <w:iCs/>
-          <w:sz w:val="22"/>
-          <w:szCs w:val="22"/>
-        </w:rPr>
         <w:t>Ownership restrictions</w:t>
       </w:r>
     </w:p>
@@ -2359,53 +2341,53 @@
           <w:i/>
           <w:iCs/>
         </w:rPr>
+        <w:t>Appendix</w:t>
+      </w:r>
+    </w:p>
+    <w:p>
+      <w:pPr>
+        <w:rPr>
+          <w:i/>
+          <w:iCs/>
+        </w:rPr>
+      </w:pPr>
+      <w:r>
+        <w:rPr>
+          <w:i/>
+          <w:iCs/>
+        </w:rPr>
+        <w:t>Figures</w:t>
+      </w:r>
+    </w:p>
+    <w:p>
+      <w:pPr>
+        <w:rPr>
+          <w:i/>
+          <w:iCs/>
+        </w:rPr>
+      </w:pPr>
+      <w:r>
+        <w:rPr>
+          <w:i/>
+          <w:iCs/>
+        </w:rPr>
+        <w:t>1.</w:t>
+      </w:r>
+    </w:p>
+    <w:p>
+      <w:pPr>
+        <w:rPr>
+          <w:i/>
+          <w:iCs/>
+        </w:rPr>
+      </w:pPr>
+      <w:r>
+        <w:rPr>
+          <w:i/>
+          <w:iCs/>
+          <w:noProof/>
+        </w:rPr>
         <w:lastRenderedPageBreak/>
-        <w:t>Appendix</w:t>
-      </w:r>
-    </w:p>
-    <w:p>
-      <w:pPr>
-        <w:rPr>
-          <w:i/>
-          <w:iCs/>
-        </w:rPr>
-      </w:pPr>
-      <w:r>
-        <w:rPr>
-          <w:i/>
-          <w:iCs/>
-        </w:rPr>
-        <w:t>Figures</w:t>
-      </w:r>
-    </w:p>
-    <w:p>
-      <w:pPr>
-        <w:rPr>
-          <w:i/>
-          <w:iCs/>
-        </w:rPr>
-      </w:pPr>
-      <w:r>
-        <w:rPr>
-          <w:i/>
-          <w:iCs/>
-        </w:rPr>
-        <w:t>1.</w:t>
-      </w:r>
-    </w:p>
-    <w:p>
-      <w:pPr>
-        <w:rPr>
-          <w:i/>
-          <w:iCs/>
-        </w:rPr>
-      </w:pPr>
-      <w:r>
-        <w:rPr>
-          <w:i/>
-          <w:iCs/>
-          <w:noProof/>
-        </w:rPr>
         <w:drawing>
           <wp:inline distT="0" distB="0" distL="0" distR="0" wp14:anchorId="00013564" wp14:editId="11FDDCE6">
             <wp:extent cx="974881" cy="2043953"/>

</xml_diff>